<commit_message>
DUA: Add unit tests, update validation, update system design
</commit_message>
<xml_diff>
--- a/API Documentation.docx
+++ b/API Documentation.docx
@@ -32,10 +32,10 @@
           <w:rFonts w:ascii="Calibri" w:hAnsi="Calibri" w:cs="Calibri"/>
         </w:rPr>
         <w:drawing>
-          <wp:inline distT="0" distB="0" distL="0" distR="0" wp14:anchorId="1E61519F" wp14:editId="4918CFB9">
-            <wp:extent cx="5731510" cy="2392680"/>
-            <wp:effectExtent l="0" t="0" r="2540" b="7620"/>
-            <wp:docPr id="1381714380" name="Picture 1" descr="A screenshot of a video game&#10;&#10;Description automatically generated"/>
+          <wp:inline distT="0" distB="0" distL="0" distR="0" wp14:anchorId="344AE988" wp14:editId="233D423B">
+            <wp:extent cx="4686300" cy="1947001"/>
+            <wp:effectExtent l="0" t="0" r="0" b="0"/>
+            <wp:docPr id="356397443" name="Picture 1" descr="A screenshot of a computer&#10;&#10;Description automatically generated"/>
             <wp:cNvGraphicFramePr>
               <a:graphicFrameLocks xmlns:a="http://schemas.openxmlformats.org/drawingml/2006/main" noChangeAspect="1"/>
             </wp:cNvGraphicFramePr>
@@ -43,7 +43,7 @@
               <a:graphicData uri="http://schemas.openxmlformats.org/drawingml/2006/picture">
                 <pic:pic xmlns:pic="http://schemas.openxmlformats.org/drawingml/2006/picture">
                   <pic:nvPicPr>
-                    <pic:cNvPr id="1381714380" name="Picture 1" descr="A screenshot of a video game&#10;&#10;Description automatically generated"/>
+                    <pic:cNvPr id="356397443" name="Picture 1" descr="A screenshot of a computer&#10;&#10;Description automatically generated"/>
                     <pic:cNvPicPr/>
                   </pic:nvPicPr>
                   <pic:blipFill>
@@ -55,7 +55,7 @@
                   <pic:spPr>
                     <a:xfrm>
                       <a:off x="0" y="0"/>
-                      <a:ext cx="5731510" cy="2392680"/>
+                      <a:ext cx="4692024" cy="1949379"/>
                     </a:xfrm>
                     <a:prstGeom prst="rect">
                       <a:avLst/>
@@ -67,22 +67,15 @@
           </wp:inline>
         </w:drawing>
       </w:r>
-    </w:p>
-    <w:p>
-      <w:pPr>
-        <w:rPr>
-          <w:rFonts w:ascii="Calibri" w:hAnsi="Calibri" w:cs="Calibri"/>
-        </w:rPr>
-      </w:pPr>
       <w:r>
         <w:rPr>
           <w:rFonts w:ascii="Calibri" w:hAnsi="Calibri" w:cs="Calibri"/>
         </w:rPr>
         <w:drawing>
-          <wp:inline distT="0" distB="0" distL="0" distR="0" wp14:anchorId="54D0DC5A" wp14:editId="4B6D9425">
-            <wp:extent cx="5731510" cy="2348865"/>
-            <wp:effectExtent l="0" t="0" r="2540" b="0"/>
-            <wp:docPr id="1289409162" name="Picture 1" descr="A screenshot of a video game&#10;&#10;Description automatically generated"/>
+          <wp:inline distT="0" distB="0" distL="0" distR="0" wp14:anchorId="741754DA" wp14:editId="0BCB8A9A">
+            <wp:extent cx="4591050" cy="2180062"/>
+            <wp:effectExtent l="0" t="0" r="0" b="0"/>
+            <wp:docPr id="110515554" name="Picture 1" descr="A screenshot of a computer&#10;&#10;Description automatically generated"/>
             <wp:cNvGraphicFramePr>
               <a:graphicFrameLocks xmlns:a="http://schemas.openxmlformats.org/drawingml/2006/main" noChangeAspect="1"/>
             </wp:cNvGraphicFramePr>
@@ -90,7 +83,7 @@
               <a:graphicData uri="http://schemas.openxmlformats.org/drawingml/2006/picture">
                 <pic:pic xmlns:pic="http://schemas.openxmlformats.org/drawingml/2006/picture">
                   <pic:nvPicPr>
-                    <pic:cNvPr id="1289409162" name="Picture 1" descr="A screenshot of a video game&#10;&#10;Description automatically generated"/>
+                    <pic:cNvPr id="110515554" name="Picture 1" descr="A screenshot of a computer&#10;&#10;Description automatically generated"/>
                     <pic:cNvPicPr/>
                   </pic:nvPicPr>
                   <pic:blipFill>
@@ -102,7 +95,87 @@
                   <pic:spPr>
                     <a:xfrm>
                       <a:off x="0" y="0"/>
-                      <a:ext cx="5731510" cy="2348865"/>
+                      <a:ext cx="4604809" cy="2186595"/>
+                    </a:xfrm>
+                    <a:prstGeom prst="rect">
+                      <a:avLst/>
+                    </a:prstGeom>
+                  </pic:spPr>
+                </pic:pic>
+              </a:graphicData>
+            </a:graphic>
+          </wp:inline>
+        </w:drawing>
+      </w:r>
+      <w:r>
+        <w:rPr>
+          <w:rFonts w:ascii="Calibri" w:hAnsi="Calibri" w:cs="Calibri"/>
+        </w:rPr>
+        <w:drawing>
+          <wp:inline distT="0" distB="0" distL="0" distR="0" wp14:anchorId="3B986B63" wp14:editId="06252081">
+            <wp:extent cx="4343400" cy="2124060"/>
+            <wp:effectExtent l="0" t="0" r="0" b="0"/>
+            <wp:docPr id="359344161" name="Picture 1" descr="A screenshot of a computer&#10;&#10;Description automatically generated"/>
+            <wp:cNvGraphicFramePr>
+              <a:graphicFrameLocks xmlns:a="http://schemas.openxmlformats.org/drawingml/2006/main" noChangeAspect="1"/>
+            </wp:cNvGraphicFramePr>
+            <a:graphic xmlns:a="http://schemas.openxmlformats.org/drawingml/2006/main">
+              <a:graphicData uri="http://schemas.openxmlformats.org/drawingml/2006/picture">
+                <pic:pic xmlns:pic="http://schemas.openxmlformats.org/drawingml/2006/picture">
+                  <pic:nvPicPr>
+                    <pic:cNvPr id="359344161" name="Picture 1" descr="A screenshot of a computer&#10;&#10;Description automatically generated"/>
+                    <pic:cNvPicPr/>
+                  </pic:nvPicPr>
+                  <pic:blipFill>
+                    <a:blip r:embed="rId6"/>
+                    <a:stretch>
+                      <a:fillRect/>
+                    </a:stretch>
+                  </pic:blipFill>
+                  <pic:spPr>
+                    <a:xfrm>
+                      <a:off x="0" y="0"/>
+                      <a:ext cx="4363024" cy="2133657"/>
+                    </a:xfrm>
+                    <a:prstGeom prst="rect">
+                      <a:avLst/>
+                    </a:prstGeom>
+                  </pic:spPr>
+                </pic:pic>
+              </a:graphicData>
+            </a:graphic>
+          </wp:inline>
+        </w:drawing>
+      </w:r>
+      <w:r>
+        <w:rPr>
+          <w:rFonts w:ascii="Calibri" w:hAnsi="Calibri" w:cs="Calibri"/>
+        </w:rPr>
+        <w:drawing>
+          <wp:inline distT="0" distB="0" distL="0" distR="0" wp14:anchorId="5261BE76" wp14:editId="1C07E455">
+            <wp:extent cx="4419600" cy="1833257"/>
+            <wp:effectExtent l="0" t="0" r="0" b="0"/>
+            <wp:docPr id="1505685989" name="Picture 1" descr="A screenshot of a computer&#10;&#10;Description automatically generated"/>
+            <wp:cNvGraphicFramePr>
+              <a:graphicFrameLocks xmlns:a="http://schemas.openxmlformats.org/drawingml/2006/main" noChangeAspect="1"/>
+            </wp:cNvGraphicFramePr>
+            <a:graphic xmlns:a="http://schemas.openxmlformats.org/drawingml/2006/main">
+              <a:graphicData uri="http://schemas.openxmlformats.org/drawingml/2006/picture">
+                <pic:pic xmlns:pic="http://schemas.openxmlformats.org/drawingml/2006/picture">
+                  <pic:nvPicPr>
+                    <pic:cNvPr id="1505685989" name="Picture 1" descr="A screenshot of a computer&#10;&#10;Description automatically generated"/>
+                    <pic:cNvPicPr/>
+                  </pic:nvPicPr>
+                  <pic:blipFill>
+                    <a:blip r:embed="rId7"/>
+                    <a:stretch>
+                      <a:fillRect/>
+                    </a:stretch>
+                  </pic:blipFill>
+                  <pic:spPr>
+                    <a:xfrm>
+                      <a:off x="0" y="0"/>
+                      <a:ext cx="4438879" cy="1841254"/>
                     </a:xfrm>
                     <a:prstGeom prst="rect">
                       <a:avLst/>

</xml_diff>